<commit_message>
Arranque de entrega 4 - REST
</commit_message>
<xml_diff>
--- a/Proyecto/Entrega 3/Explicacion del Test.docx
+++ b/Proyecto/Entrega 3/Explicacion del Test.docx
@@ -17,52 +17,12 @@
     </w:p>
     <w:p>
       <w:r>
-        <w:t xml:space="preserve">A partir del programa XAMPP, creamos mediante el </w:t>
-      </w:r>
-      <w:proofErr w:type="spellStart"/>
-      <w:r>
-        <w:t>phpMyAdmin</w:t>
-      </w:r>
-      <w:proofErr w:type="spellEnd"/>
-      <w:r>
-        <w:t xml:space="preserve"> una </w:t>
-      </w:r>
-      <w:proofErr w:type="spellStart"/>
-      <w:r>
-        <w:t>bd</w:t>
-      </w:r>
-      <w:proofErr w:type="spellEnd"/>
-      <w:r>
-        <w:t xml:space="preserve"> llamada “</w:t>
-      </w:r>
-      <w:proofErr w:type="spellStart"/>
-      <w:r>
-        <w:t>jyaa</w:t>
-      </w:r>
-      <w:proofErr w:type="spellEnd"/>
-      <w:r>
-        <w:t>”.</w:t>
-      </w:r>
-    </w:p>
-    <w:p>
-      <w:r>
-        <w:t xml:space="preserve">Luego ejecutamos mediante el </w:t>
-      </w:r>
-      <w:proofErr w:type="spellStart"/>
-      <w:r>
-        <w:t>Tomcat</w:t>
-      </w:r>
-      <w:proofErr w:type="spellEnd"/>
-      <w:r>
-        <w:t xml:space="preserve"> desde el eclipse el  “</w:t>
-      </w:r>
-      <w:proofErr w:type="spellStart"/>
-      <w:r>
-        <w:t>Proyecto_ORM</w:t>
-      </w:r>
-      <w:proofErr w:type="spellEnd"/>
-      <w:r>
-        <w:t>”.</w:t>
+        <w:t>A partir del programa XAMPP, creamos mediante el phpMyAdmin una bd llamada “jyaa”.</w:t>
+      </w:r>
+    </w:p>
+    <w:p>
+      <w:r>
+        <w:t>Luego ejecutamos mediante el Tomcat desde el eclipse el  “Proyecto_ORM”.</w:t>
       </w:r>
     </w:p>
     <w:p>
@@ -70,15 +30,7 @@
         <w:t>Abrimos el link “</w:t>
       </w:r>
       <w:r>
-        <w:t>localhost:8080/</w:t>
-      </w:r>
-      <w:proofErr w:type="spellStart"/>
-      <w:r>
-        <w:t>Proyecto_ORM</w:t>
-      </w:r>
-      <w:proofErr w:type="spellEnd"/>
-      <w:r>
-        <w:t>/Inicio_test.html</w:t>
+        <w:t>localhost:8080/Proyecto_ORM/Inicio_test.html</w:t>
       </w:r>
       <w:r>
         <w:t>” para iniciar el test que consta de cuatro etapas que comprueban el correcto funcionamiento de las funciones de alta, baja, modificación y recuperación de elementos del modelo de persistencia.</w:t>
@@ -86,36 +38,12 @@
     </w:p>
     <w:p>
       <w:r>
-        <w:t xml:space="preserve">Cada etapa cuenta con un archivo </w:t>
-      </w:r>
-      <w:proofErr w:type="spellStart"/>
-      <w:r>
-        <w:t>html</w:t>
-      </w:r>
-      <w:proofErr w:type="spellEnd"/>
-      <w:r>
-        <w:t xml:space="preserve"> donde se indican los cambios a realizar, los cuales pueden ser visualizados a través del </w:t>
-      </w:r>
-      <w:proofErr w:type="spellStart"/>
-      <w:r>
-        <w:t>phpMyAdmin</w:t>
-      </w:r>
-      <w:proofErr w:type="spellEnd"/>
-      <w:r>
-        <w:t xml:space="preserve">. </w:t>
-      </w:r>
-    </w:p>
-    <w:p>
-      <w:r>
-        <w:t xml:space="preserve">Téngase en cuenta que sólo se utilizaron los </w:t>
-      </w:r>
-      <w:proofErr w:type="spellStart"/>
-      <w:r>
-        <w:t>jars</w:t>
-      </w:r>
-      <w:proofErr w:type="spellEnd"/>
-      <w:r>
-        <w:t xml:space="preserve"> provistos por la cátedra.</w:t>
+        <w:t xml:space="preserve">Cada etapa cuenta con un archivo html donde se indican los cambios a realizar, los cuales pueden ser visualizados a través del phpMyAdmin. </w:t>
+      </w:r>
+    </w:p>
+    <w:p>
+      <w:r>
+        <w:t>Téngase en cuenta que sólo se utilizaron los jars provistos por la cátedra.</w:t>
       </w:r>
     </w:p>
     <w:p>
@@ -295,6 +223,7 @@
   <w:style w:type="paragraph" w:default="1" w:styleId="Normal">
     <w:name w:val="Normal"/>
     <w:qFormat/>
+    <w:rsid w:val="00F701C8"/>
   </w:style>
   <w:style w:type="character" w:default="1" w:styleId="Fuentedeprrafopredeter">
     <w:name w:val="Default Paragraph Font"/>

</xml_diff>